<commit_message>
Actualizacion del documento a trabajar con una breve investigacion sobre readln() y random()
</commit_message>
<xml_diff>
--- a/trabajo1/Practica 1. Introducción a Kotlin..docx
+++ b/trabajo1/Practica 1. Introducción a Kotlin..docx
@@ -352,10 +352,128 @@
           <w:szCs w:val="26"/>
           <w:lang w:val="es-ES"/>
         </w:rPr>
-        <w:t xml:space="preserve"> Diaz </w:t>
-      </w:r>
-      <w:proofErr w:type="spellStart"/>
-      <w:r>
+        <w:t xml:space="preserve"> Diaz Chavez </w:t>
+      </w:r>
+    </w:p>
+    <w:p>
+      <w:pPr>
+        <w:spacing w:after="240" w:line="240" w:lineRule="auto"/>
+        <w:rPr>
+          <w:rFonts w:ascii="Times New Roman" w:eastAsia="Times New Roman" w:hAnsi="Times New Roman" w:cs="Times New Roman"/>
+          <w:sz w:val="24"/>
+          <w:szCs w:val="24"/>
+          <w:lang w:val="es-ES"/>
+        </w:rPr>
+      </w:pPr>
+      <w:r>
+        <w:rPr>
+          <w:rFonts w:ascii="Times New Roman" w:eastAsia="Times New Roman" w:hAnsi="Times New Roman" w:cs="Times New Roman"/>
+          <w:sz w:val="24"/>
+          <w:szCs w:val="24"/>
+          <w:lang w:val="es-ES"/>
+        </w:rPr>
+        <w:br/>
+      </w:r>
+      <w:r>
+        <w:rPr>
+          <w:rFonts w:ascii="Times New Roman" w:eastAsia="Times New Roman" w:hAnsi="Times New Roman" w:cs="Times New Roman"/>
+          <w:sz w:val="24"/>
+          <w:szCs w:val="24"/>
+          <w:lang w:val="es-ES"/>
+        </w:rPr>
+        <w:br/>
+      </w:r>
+    </w:p>
+    <w:p>
+      <w:pPr>
+        <w:spacing w:after="240" w:line="240" w:lineRule="auto"/>
+        <w:rPr>
+          <w:rFonts w:ascii="Times New Roman" w:eastAsia="Times New Roman" w:hAnsi="Times New Roman" w:cs="Times New Roman"/>
+          <w:sz w:val="24"/>
+          <w:szCs w:val="24"/>
+          <w:lang w:val="es-ES"/>
+        </w:rPr>
+      </w:pPr>
+    </w:p>
+    <w:p>
+      <w:pPr>
+        <w:spacing w:after="240" w:line="240" w:lineRule="auto"/>
+        <w:rPr>
+          <w:rFonts w:ascii="Times New Roman" w:eastAsia="Times New Roman" w:hAnsi="Times New Roman" w:cs="Times New Roman"/>
+          <w:sz w:val="24"/>
+          <w:szCs w:val="24"/>
+          <w:lang w:val="es-ES"/>
+        </w:rPr>
+      </w:pPr>
+    </w:p>
+    <w:p>
+      <w:pPr>
+        <w:spacing w:after="240" w:line="240" w:lineRule="auto"/>
+        <w:rPr>
+          <w:rFonts w:ascii="Times New Roman" w:eastAsia="Times New Roman" w:hAnsi="Times New Roman" w:cs="Times New Roman"/>
+          <w:sz w:val="24"/>
+          <w:szCs w:val="24"/>
+          <w:lang w:val="es-ES"/>
+        </w:rPr>
+      </w:pPr>
+    </w:p>
+    <w:p>
+      <w:pPr>
+        <w:spacing w:after="240" w:line="240" w:lineRule="auto"/>
+        <w:rPr>
+          <w:rFonts w:ascii="Times New Roman" w:eastAsia="Times New Roman" w:hAnsi="Times New Roman" w:cs="Times New Roman"/>
+          <w:sz w:val="24"/>
+          <w:szCs w:val="24"/>
+          <w:lang w:val="es-ES"/>
+        </w:rPr>
+      </w:pPr>
+    </w:p>
+    <w:p>
+      <w:pPr>
+        <w:spacing w:after="240" w:line="240" w:lineRule="auto"/>
+        <w:rPr>
+          <w:rFonts w:ascii="Times New Roman" w:eastAsia="Times New Roman" w:hAnsi="Times New Roman" w:cs="Times New Roman"/>
+          <w:sz w:val="24"/>
+          <w:szCs w:val="24"/>
+          <w:lang w:val="es-ES"/>
+        </w:rPr>
+      </w:pPr>
+    </w:p>
+    <w:p>
+      <w:pPr>
+        <w:spacing w:after="240" w:line="240" w:lineRule="auto"/>
+        <w:rPr>
+          <w:rFonts w:ascii="Times New Roman" w:eastAsia="Times New Roman" w:hAnsi="Times New Roman" w:cs="Times New Roman"/>
+          <w:sz w:val="24"/>
+          <w:szCs w:val="24"/>
+          <w:lang w:val="es-ES"/>
+        </w:rPr>
+      </w:pPr>
+    </w:p>
+    <w:p>
+      <w:pPr>
+        <w:spacing w:after="240" w:line="240" w:lineRule="auto"/>
+        <w:rPr>
+          <w:rFonts w:ascii="Times New Roman" w:eastAsia="Times New Roman" w:hAnsi="Times New Roman" w:cs="Times New Roman"/>
+          <w:sz w:val="24"/>
+          <w:szCs w:val="24"/>
+          <w:lang w:val="es-ES"/>
+        </w:rPr>
+      </w:pPr>
+      <w:r>
+        <w:rPr>
+          <w:rFonts w:ascii="Times New Roman" w:eastAsia="Times New Roman" w:hAnsi="Times New Roman" w:cs="Times New Roman"/>
+          <w:sz w:val="24"/>
+          <w:szCs w:val="24"/>
+          <w:lang w:val="es-ES"/>
+        </w:rPr>
+        <w:br/>
+      </w:r>
+    </w:p>
+    <w:p>
+      <w:pPr>
+        <w:spacing w:before="240" w:after="240" w:line="240" w:lineRule="auto"/>
+        <w:ind w:left="430" w:right="1271" w:hanging="420"/>
         <w:rPr>
           <w:rFonts w:ascii="Times New Roman" w:eastAsia="Times New Roman" w:hAnsi="Times New Roman" w:cs="Times New Roman"/>
           <w:color w:val="000009"/>
@@ -363,9 +481,7 @@
           <w:szCs w:val="26"/>
           <w:lang w:val="es-ES"/>
         </w:rPr>
-        <w:t>Chavez</w:t>
-      </w:r>
-      <w:proofErr w:type="spellEnd"/>
+      </w:pPr>
       <w:r>
         <w:rPr>
           <w:rFonts w:ascii="Times New Roman" w:eastAsia="Times New Roman" w:hAnsi="Times New Roman" w:cs="Times New Roman"/>
@@ -374,144 +490,6 @@
           <w:szCs w:val="26"/>
           <w:lang w:val="es-ES"/>
         </w:rPr>
-        <w:t> </w:t>
-      </w:r>
-    </w:p>
-    <w:p>
-      <w:pPr>
-        <w:spacing w:after="240" w:line="240" w:lineRule="auto"/>
-        <w:rPr>
-          <w:rFonts w:ascii="Times New Roman" w:eastAsia="Times New Roman" w:hAnsi="Times New Roman" w:cs="Times New Roman"/>
-          <w:sz w:val="24"/>
-          <w:szCs w:val="24"/>
-          <w:lang w:val="es-ES"/>
-        </w:rPr>
-      </w:pPr>
-      <w:r>
-        <w:rPr>
-          <w:rFonts w:ascii="Times New Roman" w:eastAsia="Times New Roman" w:hAnsi="Times New Roman" w:cs="Times New Roman"/>
-          <w:sz w:val="24"/>
-          <w:szCs w:val="24"/>
-          <w:lang w:val="es-ES"/>
-        </w:rPr>
-        <w:br/>
-      </w:r>
-      <w:r>
-        <w:rPr>
-          <w:rFonts w:ascii="Times New Roman" w:eastAsia="Times New Roman" w:hAnsi="Times New Roman" w:cs="Times New Roman"/>
-          <w:sz w:val="24"/>
-          <w:szCs w:val="24"/>
-          <w:lang w:val="es-ES"/>
-        </w:rPr>
-        <w:br/>
-      </w:r>
-    </w:p>
-    <w:p>
-      <w:pPr>
-        <w:spacing w:after="240" w:line="240" w:lineRule="auto"/>
-        <w:rPr>
-          <w:rFonts w:ascii="Times New Roman" w:eastAsia="Times New Roman" w:hAnsi="Times New Roman" w:cs="Times New Roman"/>
-          <w:sz w:val="24"/>
-          <w:szCs w:val="24"/>
-          <w:lang w:val="es-ES"/>
-        </w:rPr>
-      </w:pPr>
-    </w:p>
-    <w:p>
-      <w:pPr>
-        <w:spacing w:after="240" w:line="240" w:lineRule="auto"/>
-        <w:rPr>
-          <w:rFonts w:ascii="Times New Roman" w:eastAsia="Times New Roman" w:hAnsi="Times New Roman" w:cs="Times New Roman"/>
-          <w:sz w:val="24"/>
-          <w:szCs w:val="24"/>
-          <w:lang w:val="es-ES"/>
-        </w:rPr>
-      </w:pPr>
-    </w:p>
-    <w:p>
-      <w:pPr>
-        <w:spacing w:after="240" w:line="240" w:lineRule="auto"/>
-        <w:rPr>
-          <w:rFonts w:ascii="Times New Roman" w:eastAsia="Times New Roman" w:hAnsi="Times New Roman" w:cs="Times New Roman"/>
-          <w:sz w:val="24"/>
-          <w:szCs w:val="24"/>
-          <w:lang w:val="es-ES"/>
-        </w:rPr>
-      </w:pPr>
-    </w:p>
-    <w:p>
-      <w:pPr>
-        <w:spacing w:after="240" w:line="240" w:lineRule="auto"/>
-        <w:rPr>
-          <w:rFonts w:ascii="Times New Roman" w:eastAsia="Times New Roman" w:hAnsi="Times New Roman" w:cs="Times New Roman"/>
-          <w:sz w:val="24"/>
-          <w:szCs w:val="24"/>
-          <w:lang w:val="es-ES"/>
-        </w:rPr>
-      </w:pPr>
-    </w:p>
-    <w:p>
-      <w:pPr>
-        <w:spacing w:after="240" w:line="240" w:lineRule="auto"/>
-        <w:rPr>
-          <w:rFonts w:ascii="Times New Roman" w:eastAsia="Times New Roman" w:hAnsi="Times New Roman" w:cs="Times New Roman"/>
-          <w:sz w:val="24"/>
-          <w:szCs w:val="24"/>
-          <w:lang w:val="es-ES"/>
-        </w:rPr>
-      </w:pPr>
-    </w:p>
-    <w:p>
-      <w:pPr>
-        <w:spacing w:after="240" w:line="240" w:lineRule="auto"/>
-        <w:rPr>
-          <w:rFonts w:ascii="Times New Roman" w:eastAsia="Times New Roman" w:hAnsi="Times New Roman" w:cs="Times New Roman"/>
-          <w:sz w:val="24"/>
-          <w:szCs w:val="24"/>
-          <w:lang w:val="es-ES"/>
-        </w:rPr>
-      </w:pPr>
-    </w:p>
-    <w:p>
-      <w:pPr>
-        <w:spacing w:after="240" w:line="240" w:lineRule="auto"/>
-        <w:rPr>
-          <w:rFonts w:ascii="Times New Roman" w:eastAsia="Times New Roman" w:hAnsi="Times New Roman" w:cs="Times New Roman"/>
-          <w:sz w:val="24"/>
-          <w:szCs w:val="24"/>
-          <w:lang w:val="es-ES"/>
-        </w:rPr>
-      </w:pPr>
-      <w:r>
-        <w:rPr>
-          <w:rFonts w:ascii="Times New Roman" w:eastAsia="Times New Roman" w:hAnsi="Times New Roman" w:cs="Times New Roman"/>
-          <w:sz w:val="24"/>
-          <w:szCs w:val="24"/>
-          <w:lang w:val="es-ES"/>
-        </w:rPr>
-        <w:br/>
-      </w:r>
-    </w:p>
-    <w:p>
-      <w:pPr>
-        <w:spacing w:before="240" w:after="240" w:line="240" w:lineRule="auto"/>
-        <w:ind w:left="430" w:right="1271" w:hanging="420"/>
-        <w:rPr>
-          <w:rFonts w:ascii="Times New Roman" w:eastAsia="Times New Roman" w:hAnsi="Times New Roman" w:cs="Times New Roman"/>
-          <w:color w:val="000009"/>
-          <w:sz w:val="26"/>
-          <w:szCs w:val="26"/>
-          <w:lang w:val="es-ES"/>
-        </w:rPr>
-      </w:pPr>
-      <w:r>
-        <w:rPr>
-          <w:rFonts w:ascii="Times New Roman" w:eastAsia="Times New Roman" w:hAnsi="Times New Roman" w:cs="Times New Roman"/>
-          <w:color w:val="000009"/>
-          <w:sz w:val="26"/>
-          <w:szCs w:val="26"/>
-          <w:lang w:val="es-ES"/>
-        </w:rPr>
         <w:t>                                                         Arequipa, 2025</w:t>
       </w:r>
     </w:p>
@@ -526,6 +504,8 @@
       <w:pPr>
         <w:rPr>
           <w:b/>
+          <w:bCs/>
+          <w:lang w:val="es-ES"/>
         </w:rPr>
       </w:pPr>
       <w:r>
@@ -534,6 +514,417 @@
         </w:rPr>
         <w:br w:type="page"/>
       </w:r>
+      <w:r>
+        <w:rPr>
+          <w:b/>
+          <w:bCs/>
+          <w:lang w:val="es-ES"/>
+        </w:rPr>
+        <w:lastRenderedPageBreak/>
+        <w:t xml:space="preserve">Lectura de datos con </w:t>
+      </w:r>
+      <w:proofErr w:type="spellStart"/>
+      <w:proofErr w:type="gramStart"/>
+      <w:r>
+        <w:rPr>
+          <w:b/>
+          <w:bCs/>
+          <w:lang w:val="es-ES"/>
+        </w:rPr>
+        <w:t>readln</w:t>
+      </w:r>
+      <w:proofErr w:type="spellEnd"/>
+      <w:r>
+        <w:rPr>
+          <w:b/>
+          <w:bCs/>
+          <w:lang w:val="es-ES"/>
+        </w:rPr>
+        <w:t>(</w:t>
+      </w:r>
+      <w:proofErr w:type="gramEnd"/>
+      <w:r>
+        <w:rPr>
+          <w:b/>
+          <w:bCs/>
+          <w:lang w:val="es-ES"/>
+        </w:rPr>
+        <w:t>)</w:t>
+      </w:r>
+    </w:p>
+    <w:p>
+      <w:pPr>
+        <w:rPr>
+          <w:lang w:val="es-ES"/>
+        </w:rPr>
+      </w:pPr>
+      <w:r>
+        <w:rPr>
+          <w:lang w:val="es-ES"/>
+        </w:rPr>
+        <w:t xml:space="preserve">La función </w:t>
+      </w:r>
+      <w:proofErr w:type="spellStart"/>
+      <w:proofErr w:type="gramStart"/>
+      <w:r>
+        <w:rPr>
+          <w:lang w:val="es-ES"/>
+        </w:rPr>
+        <w:t>readln</w:t>
+      </w:r>
+      <w:proofErr w:type="spellEnd"/>
+      <w:r>
+        <w:rPr>
+          <w:lang w:val="es-ES"/>
+        </w:rPr>
+        <w:t>(</w:t>
+      </w:r>
+      <w:proofErr w:type="gramEnd"/>
+      <w:r>
+        <w:rPr>
+          <w:lang w:val="es-ES"/>
+        </w:rPr>
+        <w:t>) permite que el programa espere la entrada del usuario y la almacene en una variable. Puede trabajar con diferentes tipos de datos, como cadenas de texto, enteros o números decimales.</w:t>
+      </w:r>
+    </w:p>
+    <w:p>
+      <w:pPr>
+        <w:rPr>
+          <w:lang w:val="es-ES"/>
+        </w:rPr>
+      </w:pPr>
+      <w:r>
+        <w:rPr>
+          <w:lang w:val="es-ES"/>
+        </w:rPr>
+        <w:t>Por ejemplo:</w:t>
+      </w:r>
+    </w:p>
+    <w:p>
+      <w:pPr>
+        <w:rPr>
+          <w:lang w:val="es-ES"/>
+        </w:rPr>
+      </w:pPr>
+    </w:p>
+    <w:p>
+      <w:proofErr w:type="spellStart"/>
+      <w:proofErr w:type="gramStart"/>
+      <w:r>
+        <w:t>writeln</w:t>
+      </w:r>
+      <w:proofErr w:type="spellEnd"/>
+      <w:r>
+        <w:t>(</w:t>
+      </w:r>
+      <w:proofErr w:type="gramEnd"/>
+      <w:r>
+        <w:t>'Ingrese su edad: ');</w:t>
+      </w:r>
+    </w:p>
+    <w:p>
+      <w:proofErr w:type="spellStart"/>
+      <w:r>
+        <w:t>readln</w:t>
+      </w:r>
+      <w:proofErr w:type="spellEnd"/>
+      <w:r>
+        <w:t>(edad);</w:t>
+      </w:r>
+    </w:p>
+    <w:p/>
+    <w:p>
+      <w:r>
+        <w:t xml:space="preserve">En este caso, el programa mostrará un mensaje solicitando la edad y, posteriormente, almacenará el valor ingresado por el usuario en la variable edad. Cabe destacar que, si se utiliza </w:t>
+      </w:r>
+      <w:proofErr w:type="spellStart"/>
+      <w:r>
+        <w:t>readln</w:t>
+      </w:r>
+      <w:proofErr w:type="spellEnd"/>
+      <w:r>
+        <w:t xml:space="preserve"> sin parámetros, la función simplemente hace una pausa en la ejecución hasta que el usuario presione la tecla ENTER.</w:t>
+      </w:r>
+    </w:p>
+    <w:p/>
+    <w:p>
+      <w:pPr>
+        <w:rPr>
+          <w:b/>
+          <w:bCs/>
+          <w:lang w:val="es-ES"/>
+        </w:rPr>
+      </w:pPr>
+      <w:r>
+        <w:rPr>
+          <w:b/>
+          <w:bCs/>
+          <w:lang w:val="es-ES"/>
+        </w:rPr>
+        <w:t xml:space="preserve">Generación de valores aleatorios con </w:t>
+      </w:r>
+      <w:proofErr w:type="spellStart"/>
+      <w:proofErr w:type="gramStart"/>
+      <w:r>
+        <w:rPr>
+          <w:b/>
+          <w:bCs/>
+          <w:lang w:val="es-ES"/>
+        </w:rPr>
+        <w:t>random</w:t>
+      </w:r>
+      <w:proofErr w:type="spellEnd"/>
+      <w:r>
+        <w:rPr>
+          <w:b/>
+          <w:bCs/>
+          <w:lang w:val="es-ES"/>
+        </w:rPr>
+        <w:t>(</w:t>
+      </w:r>
+      <w:proofErr w:type="gramEnd"/>
+      <w:r>
+        <w:rPr>
+          <w:b/>
+          <w:bCs/>
+          <w:lang w:val="es-ES"/>
+        </w:rPr>
+        <w:t>)</w:t>
+      </w:r>
+    </w:p>
+    <w:p>
+      <w:pPr>
+        <w:rPr>
+          <w:lang w:val="es-ES"/>
+        </w:rPr>
+      </w:pPr>
+      <w:r>
+        <w:rPr>
+          <w:lang w:val="es-ES"/>
+        </w:rPr>
+        <w:t xml:space="preserve">La función </w:t>
+      </w:r>
+      <w:proofErr w:type="spellStart"/>
+      <w:proofErr w:type="gramStart"/>
+      <w:r>
+        <w:rPr>
+          <w:lang w:val="es-ES"/>
+        </w:rPr>
+        <w:t>random</w:t>
+      </w:r>
+      <w:proofErr w:type="spellEnd"/>
+      <w:r>
+        <w:rPr>
+          <w:lang w:val="es-ES"/>
+        </w:rPr>
+        <w:t>(</w:t>
+      </w:r>
+      <w:proofErr w:type="gramEnd"/>
+      <w:r>
+        <w:rPr>
+          <w:lang w:val="es-ES"/>
+        </w:rPr>
+        <w:t>) se emplea para generar números pseudoaleatorios, es decir, valores que simulan ser aleatorios pero que son producidos por un algoritmo. Existen dos formas principales de utilizarla:</w:t>
+      </w:r>
+    </w:p>
+    <w:p>
+      <w:pPr>
+        <w:numPr>
+          <w:ilvl w:val="0"/>
+          <w:numId w:val="3"/>
+        </w:numPr>
+        <w:rPr>
+          <w:lang w:val="es-ES"/>
+        </w:rPr>
+      </w:pPr>
+      <w:proofErr w:type="spellStart"/>
+      <w:r>
+        <w:rPr>
+          <w:lang w:val="es-ES"/>
+        </w:rPr>
+        <w:t>random</w:t>
+      </w:r>
+      <w:proofErr w:type="spellEnd"/>
+      <w:r>
+        <w:rPr>
+          <w:lang w:val="es-ES"/>
+        </w:rPr>
+        <w:t xml:space="preserve"> sin parámetros: devuelve un número real en el rango [0,1).</w:t>
+      </w:r>
+    </w:p>
+    <w:p>
+      <w:pPr>
+        <w:numPr>
+          <w:ilvl w:val="0"/>
+          <w:numId w:val="3"/>
+        </w:numPr>
+        <w:rPr>
+          <w:lang w:val="es-ES"/>
+        </w:rPr>
+      </w:pPr>
+      <w:proofErr w:type="spellStart"/>
+      <w:r>
+        <w:rPr>
+          <w:lang w:val="es-ES"/>
+        </w:rPr>
+        <w:t>random</w:t>
+      </w:r>
+      <w:proofErr w:type="spellEnd"/>
+      <w:r>
+        <w:rPr>
+          <w:lang w:val="es-ES"/>
+        </w:rPr>
+        <w:t>(N) con un parámetro entero: devuelve un valor entero comprendido entre 0 y N-1.</w:t>
+      </w:r>
+    </w:p>
+    <w:p>
+      <w:pPr>
+        <w:rPr>
+          <w:lang w:val="es-ES"/>
+        </w:rPr>
+      </w:pPr>
+      <w:r>
+        <w:rPr>
+          <w:lang w:val="es-ES"/>
+        </w:rPr>
+        <w:t>Por ejemplo:</w:t>
+      </w:r>
+    </w:p>
+    <w:p>
+      <w:pPr>
+        <w:rPr>
+          <w:lang w:val="es-ES"/>
+        </w:rPr>
+      </w:pPr>
+    </w:p>
+    <w:p>
+      <w:pPr>
+        <w:rPr>
+          <w:lang w:val="es-ES"/>
+        </w:rPr>
+      </w:pPr>
+      <w:proofErr w:type="spellStart"/>
+      <w:r>
+        <w:rPr>
+          <w:lang w:val="es-ES"/>
+        </w:rPr>
+        <w:t>randomize</w:t>
+      </w:r>
+      <w:proofErr w:type="spellEnd"/>
+      <w:r>
+        <w:rPr>
+          <w:lang w:val="es-ES"/>
+        </w:rPr>
+        <w:t>; {Inicializa la aleatoriedad}</w:t>
+      </w:r>
+    </w:p>
+    <w:p>
+      <w:pPr>
+        <w:rPr>
+          <w:lang w:val="es-ES"/>
+        </w:rPr>
+      </w:pPr>
+      <w:r>
+        <w:rPr>
+          <w:lang w:val="es-ES"/>
+        </w:rPr>
+        <w:t xml:space="preserve">numero: = </w:t>
+      </w:r>
+      <w:proofErr w:type="spellStart"/>
+      <w:proofErr w:type="gramStart"/>
+      <w:r>
+        <w:rPr>
+          <w:lang w:val="es-ES"/>
+        </w:rPr>
+        <w:t>random</w:t>
+      </w:r>
+      <w:proofErr w:type="spellEnd"/>
+      <w:r>
+        <w:rPr>
+          <w:lang w:val="es-ES"/>
+        </w:rPr>
+        <w:t>(</w:t>
+      </w:r>
+      <w:proofErr w:type="gramEnd"/>
+      <w:r>
+        <w:rPr>
+          <w:lang w:val="es-ES"/>
+        </w:rPr>
+        <w:t>10);</w:t>
+      </w:r>
+      <w:r>
+        <w:rPr>
+          <w:lang w:val="es-ES"/>
+        </w:rPr>
+        <w:t xml:space="preserve"> </w:t>
+      </w:r>
+      <w:r>
+        <w:rPr>
+          <w:lang w:val="es-ES"/>
+        </w:rPr>
+        <w:t>{Devuelve un número entre 0 y 9}</w:t>
+      </w:r>
+    </w:p>
+    <w:p>
+      <w:pPr>
+        <w:rPr>
+          <w:lang w:val="es-ES"/>
+        </w:rPr>
+      </w:pPr>
+    </w:p>
+    <w:p>
+      <w:pPr>
+        <w:rPr>
+          <w:lang w:val="es-ES"/>
+        </w:rPr>
+      </w:pPr>
+      <w:r>
+        <w:rPr>
+          <w:lang w:val="es-ES"/>
+        </w:rPr>
+        <w:t xml:space="preserve">El procedimiento </w:t>
+      </w:r>
+      <w:proofErr w:type="spellStart"/>
+      <w:r>
+        <w:rPr>
+          <w:lang w:val="es-ES"/>
+        </w:rPr>
+        <w:t>randomize</w:t>
+      </w:r>
+      <w:proofErr w:type="spellEnd"/>
+      <w:r>
+        <w:rPr>
+          <w:lang w:val="es-ES"/>
+        </w:rPr>
+        <w:t xml:space="preserve"> es importante, ya que establece la semilla del generador aleatorio en función de la hora del sistema. De esta manera, los resultados cambian en cada ejecución del programa, evitando que siempre aparezcan los mismos valores.</w:t>
+      </w:r>
+    </w:p>
+    <w:p>
+      <w:pPr>
+        <w:rPr>
+          <w:lang w:val="es-ES"/>
+        </w:rPr>
+      </w:pPr>
+    </w:p>
+    <w:p>
+      <w:pPr>
+        <w:rPr>
+          <w:b/>
+        </w:rPr>
+      </w:pPr>
+      <w:r>
+        <w:rPr>
+          <w:b/>
+        </w:rPr>
+        <w:br w:type="page"/>
+      </w:r>
+    </w:p>
+    <w:p>
+      <w:pPr>
+        <w:rPr>
+          <w:b/>
+        </w:rPr>
+      </w:pPr>
       <w:r>
         <w:rPr>
           <w:b/>
@@ -1352,11 +1743,127 @@
       </w:rPr>
     </w:lvl>
   </w:abstractNum>
+  <w:abstractNum w:abstractNumId="2" w15:restartNumberingAfterBreak="0">
+    <w:nsid w:val="720D3CE4"/>
+    <w:multiLevelType w:val="multilevel"/>
+    <w:tmpl w:val="602A9A5E"/>
+    <w:lvl w:ilvl="0">
+      <w:start w:val="1"/>
+      <w:numFmt w:val="decimal"/>
+      <w:lvlText w:val="%1."/>
+      <w:lvlJc w:val="left"/>
+      <w:pPr>
+        <w:tabs>
+          <w:tab w:val="num" w:pos="720"/>
+        </w:tabs>
+        <w:ind w:left="720" w:hanging="360"/>
+      </w:pPr>
+    </w:lvl>
+    <w:lvl w:ilvl="1" w:tentative="1">
+      <w:start w:val="1"/>
+      <w:numFmt w:val="decimal"/>
+      <w:lvlText w:val="%2."/>
+      <w:lvlJc w:val="left"/>
+      <w:pPr>
+        <w:tabs>
+          <w:tab w:val="num" w:pos="1440"/>
+        </w:tabs>
+        <w:ind w:left="1440" w:hanging="360"/>
+      </w:pPr>
+    </w:lvl>
+    <w:lvl w:ilvl="2" w:tentative="1">
+      <w:start w:val="1"/>
+      <w:numFmt w:val="decimal"/>
+      <w:lvlText w:val="%3."/>
+      <w:lvlJc w:val="left"/>
+      <w:pPr>
+        <w:tabs>
+          <w:tab w:val="num" w:pos="2160"/>
+        </w:tabs>
+        <w:ind w:left="2160" w:hanging="360"/>
+      </w:pPr>
+    </w:lvl>
+    <w:lvl w:ilvl="3" w:tentative="1">
+      <w:start w:val="1"/>
+      <w:numFmt w:val="decimal"/>
+      <w:lvlText w:val="%4."/>
+      <w:lvlJc w:val="left"/>
+      <w:pPr>
+        <w:tabs>
+          <w:tab w:val="num" w:pos="2880"/>
+        </w:tabs>
+        <w:ind w:left="2880" w:hanging="360"/>
+      </w:pPr>
+    </w:lvl>
+    <w:lvl w:ilvl="4" w:tentative="1">
+      <w:start w:val="1"/>
+      <w:numFmt w:val="decimal"/>
+      <w:lvlText w:val="%5."/>
+      <w:lvlJc w:val="left"/>
+      <w:pPr>
+        <w:tabs>
+          <w:tab w:val="num" w:pos="3600"/>
+        </w:tabs>
+        <w:ind w:left="3600" w:hanging="360"/>
+      </w:pPr>
+    </w:lvl>
+    <w:lvl w:ilvl="5" w:tentative="1">
+      <w:start w:val="1"/>
+      <w:numFmt w:val="decimal"/>
+      <w:lvlText w:val="%6."/>
+      <w:lvlJc w:val="left"/>
+      <w:pPr>
+        <w:tabs>
+          <w:tab w:val="num" w:pos="4320"/>
+        </w:tabs>
+        <w:ind w:left="4320" w:hanging="360"/>
+      </w:pPr>
+    </w:lvl>
+    <w:lvl w:ilvl="6" w:tentative="1">
+      <w:start w:val="1"/>
+      <w:numFmt w:val="decimal"/>
+      <w:lvlText w:val="%7."/>
+      <w:lvlJc w:val="left"/>
+      <w:pPr>
+        <w:tabs>
+          <w:tab w:val="num" w:pos="5040"/>
+        </w:tabs>
+        <w:ind w:left="5040" w:hanging="360"/>
+      </w:pPr>
+    </w:lvl>
+    <w:lvl w:ilvl="7" w:tentative="1">
+      <w:start w:val="1"/>
+      <w:numFmt w:val="decimal"/>
+      <w:lvlText w:val="%8."/>
+      <w:lvlJc w:val="left"/>
+      <w:pPr>
+        <w:tabs>
+          <w:tab w:val="num" w:pos="5760"/>
+        </w:tabs>
+        <w:ind w:left="5760" w:hanging="360"/>
+      </w:pPr>
+    </w:lvl>
+    <w:lvl w:ilvl="8" w:tentative="1">
+      <w:start w:val="1"/>
+      <w:numFmt w:val="decimal"/>
+      <w:lvlText w:val="%9."/>
+      <w:lvlJc w:val="left"/>
+      <w:pPr>
+        <w:tabs>
+          <w:tab w:val="num" w:pos="6480"/>
+        </w:tabs>
+        <w:ind w:left="6480" w:hanging="360"/>
+      </w:pPr>
+    </w:lvl>
+  </w:abstractNum>
   <w:num w:numId="1" w16cid:durableId="503278731">
     <w:abstractNumId w:val="0"/>
   </w:num>
   <w:num w:numId="2" w16cid:durableId="1302886075">
     <w:abstractNumId w:val="1"/>
+  </w:num>
+  <w:num w:numId="3" w16cid:durableId="962735717">
+    <w:abstractNumId w:val="2"/>
   </w:num>
 </w:numbering>
 </file>
@@ -1876,6 +2383,7 @@
   <w:style w:type="character" w:default="1" w:styleId="Fuentedeprrafopredeter">
     <w:name w:val="Default Paragraph Font"/>
     <w:uiPriority w:val="1"/>
+    <w:semiHidden/>
     <w:unhideWhenUsed/>
   </w:style>
   <w:style w:type="table" w:default="1" w:styleId="Tablanormal">

</xml_diff>